<commit_message>
Build a spring boot project with Web, Sercurity, JPA. Draw an initial diagram in EM.
</commit_message>
<xml_diff>
--- a/plan.docx
+++ b/plan.docx
@@ -3,61 +3,71 @@
 <w:document xmlns:wpc="http://schemas.microsoft.com/office/word/2010/wordprocessingCanvas" xmlns:cx="http://schemas.microsoft.com/office/drawing/2014/chartex" xmlns:cx1="http://schemas.microsoft.com/office/drawing/2015/9/8/chartex" xmlns:cx2="http://schemas.microsoft.com/office/drawing/2015/10/21/chartex" xmlns:cx3="http://schemas.microsoft.com/office/drawing/2016/5/9/chartex" xmlns:cx4="http://schemas.microsoft.com/office/drawing/2016/5/10/chartex" xmlns:cx5="http://schemas.microsoft.com/office/drawing/2016/5/11/chartex" xmlns:cx6="http://schemas.microsoft.com/office/drawing/2016/5/12/chartex" xmlns:cx7="http://schemas.microsoft.com/office/drawing/2016/5/13/chartex" xmlns:cx8="http://schemas.microsoft.com/office/drawing/2016/5/14/chartex" xmlns:mc="http://schemas.openxmlformats.org/markup-compatibility/2006" xmlns:aink="http://schemas.microsoft.com/office/drawing/2016/ink" xmlns:am3d="http://schemas.microsoft.com/office/drawing/2017/model3d" xmlns:o="urn:schemas-microsoft-com:office:office" xmlns:r="http://schemas.openxmlformats.org/officeDocument/2006/relationships" xmlns:m="http://schemas.openxmlformats.org/officeDocument/2006/math" xmlns:v="urn:schemas-microsoft-com:vml" xmlns:wp14="http://schemas.microsoft.com/office/word/2010/wordprocessingDrawing" xmlns:wp="http://schemas.openxmlformats.org/drawingml/2006/wordprocessingDrawing" xmlns:w10="urn:schemas-microsoft-com:office:word" xmlns:w="http://schemas.openxmlformats.org/wordprocessingml/2006/main" xmlns:w14="http://schemas.microsoft.com/office/word/2010/wordml" xmlns:w15="http://schemas.microsoft.com/office/word/2012/wordml" xmlns:w16cid="http://schemas.microsoft.com/office/word/2016/wordml/cid" xmlns:w16se="http://schemas.microsoft.com/office/word/2015/wordml/symex" xmlns:wpg="http://schemas.microsoft.com/office/word/2010/wordprocessingGroup" xmlns:wpi="http://schemas.microsoft.com/office/word/2010/wordprocessingInk" xmlns:wne="http://schemas.microsoft.com/office/word/2006/wordml" xmlns:wps="http://schemas.microsoft.com/office/word/2010/wordprocessingShape" mc:Ignorable="w14 w15 w16se w16cid wp14">
   <w:body>
     <w:p>
+      <w:r>
+        <w:t>I aim to build a bid website</w:t>
+      </w:r>
+      <w:r>
+        <w:t xml:space="preserve"> for the final project</w:t>
+      </w:r>
+      <w:r>
+        <w:t>. Client can publish some goods</w:t>
+      </w:r>
+      <w:r>
+        <w:t xml:space="preserve"> which they want to sale o</w:t>
+      </w:r>
+      <w:r>
+        <w:t>n this web. Consumers can input their expectation price</w:t>
+      </w:r>
+      <w:r>
+        <w:t xml:space="preserve"> for such product</w:t>
+      </w:r>
+      <w:r>
+        <w:t>.</w:t>
+      </w:r>
+      <w:r>
+        <w:t xml:space="preserve"> Then the client has right to decide sale it or not. If client decide to sale, they will know each other contacts.  But if no one want to buy it a</w:t>
+      </w:r>
+      <w:r>
+        <w:t xml:space="preserve">fter certain </w:t>
+      </w:r>
+      <w:r>
+        <w:t>period</w:t>
+      </w:r>
+      <w:r>
+        <w:t xml:space="preserve">, </w:t>
+      </w:r>
+      <w:r>
+        <w:t xml:space="preserve">it will be </w:t>
+      </w:r>
+      <w:proofErr w:type="gramStart"/>
+      <w:r>
+        <w:t>withdraw</w:t>
+      </w:r>
+      <w:proofErr w:type="gramEnd"/>
+      <w:r>
+        <w:t xml:space="preserve"> from website</w:t>
+      </w:r>
+      <w:r>
+        <w:t xml:space="preserve">. </w:t>
+      </w:r>
+    </w:p>
+    <w:p/>
+    <w:p/>
+    <w:p>
+      <w:r>
+        <w:t>W</w:t>
+      </w:r>
+      <w:r>
+        <w:rPr>
+          <w:rFonts w:hint="eastAsia"/>
+        </w:rPr>
+        <w:t>hen</w:t>
+      </w:r>
+      <w:r>
+        <w:t xml:space="preserve"> </w:t>
+      </w:r>
       <w:bookmarkStart w:id="0" w:name="_GoBack"/>
       <w:bookmarkEnd w:id="0"/>
-      <w:r>
-        <w:t>I aim to build a bid website</w:t>
-      </w:r>
-      <w:r>
-        <w:t xml:space="preserve"> for the final project</w:t>
-      </w:r>
-      <w:r>
-        <w:t>. Client can publish some goods</w:t>
-      </w:r>
-      <w:r>
-        <w:t xml:space="preserve"> which they want to sale o</w:t>
-      </w:r>
-      <w:r>
-        <w:t>n this web. Consumers can input their expectation price</w:t>
-      </w:r>
-      <w:r>
-        <w:t xml:space="preserve"> for such product</w:t>
-      </w:r>
-      <w:r>
-        <w:t>.</w:t>
-      </w:r>
-      <w:r>
-        <w:t xml:space="preserve"> Then the client has right to decide sale it or not. If client decide to sale, t</w:t>
-      </w:r>
-      <w:r>
-        <w:t xml:space="preserve">hey will know each other contacts. </w:t>
-      </w:r>
-      <w:r>
-        <w:t xml:space="preserve"> But if no one want to buy it a</w:t>
-      </w:r>
-      <w:r>
-        <w:t xml:space="preserve">fter certain </w:t>
-      </w:r>
-      <w:r>
-        <w:t>period</w:t>
-      </w:r>
-      <w:r>
-        <w:t xml:space="preserve">, </w:t>
-      </w:r>
-      <w:r>
-        <w:t xml:space="preserve">it will be </w:t>
-      </w:r>
-      <w:proofErr w:type="gramStart"/>
-      <w:r>
-        <w:t>withdraw</w:t>
-      </w:r>
-      <w:proofErr w:type="gramEnd"/>
-      <w:r>
-        <w:t xml:space="preserve"> from website</w:t>
-      </w:r>
-      <w:r>
-        <w:t xml:space="preserve">. </w:t>
-      </w:r>
     </w:p>
     <w:sectPr>
       <w:pgSz w:w="12240" w:h="15840"/>

</xml_diff>

<commit_message>
Build web pages graph in EM. Build 14 tables in oracle
</commit_message>
<xml_diff>
--- a/plan.docx
+++ b/plan.docx
@@ -55,17 +55,49 @@
     <w:p/>
     <w:p>
       <w:r>
-        <w:t>W</w:t>
+        <w:t>H</w:t>
       </w:r>
       <w:r>
         <w:rPr>
           <w:rFonts w:hint="eastAsia"/>
         </w:rPr>
-        <w:t>hen</w:t>
-      </w:r>
-      <w:r>
-        <w:t xml:space="preserve"> </w:t>
-      </w:r>
+        <w:t>ard</w:t>
+      </w:r>
+      <w:r>
+        <w:t xml:space="preserve"> part: </w:t>
+      </w:r>
+    </w:p>
+    <w:p>
+      <w:r>
+        <w:t>1, get notification when sellers modified the price.</w:t>
+      </w:r>
+    </w:p>
+    <w:p>
+      <w:r>
+        <w:t xml:space="preserve">2, The product part will have the records of who want to buy </w:t>
+      </w:r>
+      <w:proofErr w:type="gramStart"/>
+      <w:r>
+        <w:t>this products</w:t>
+      </w:r>
+      <w:proofErr w:type="gramEnd"/>
+      <w:r>
+        <w:t>.</w:t>
+      </w:r>
+    </w:p>
+    <w:p>
+      <w:r>
+        <w:t>3, different users can write comments for sellers.</w:t>
+      </w:r>
+    </w:p>
+    <w:p/>
+    <w:p/>
+    <w:p>
+      <w:r>
+        <w:t>Want to do</w:t>
+      </w:r>
+    </w:p>
+    <w:p>
       <w:bookmarkStart w:id="0" w:name="_GoBack"/>
       <w:bookmarkEnd w:id="0"/>
     </w:p>

</xml_diff>

<commit_message>
build several postmapping methods. Add visitHistory bean-dao-service-controller. Make every webpages' operation be clear.
</commit_message>
<xml_diff>
--- a/plan.docx
+++ b/plan.docx
@@ -97,10 +97,761 @@
         <w:t>Want to do</w:t>
       </w:r>
     </w:p>
-    <w:p>
+    <w:p/>
+    <w:p/>
+    <w:p>
+      <w:pPr>
+        <w:pStyle w:val="Heading2"/>
+      </w:pPr>
+      <w:r>
+        <w:t>T</w:t>
+      </w:r>
+      <w:r>
+        <w:rPr>
+          <w:rFonts w:hint="eastAsia"/>
+        </w:rPr>
+        <w:t>hree</w:t>
+      </w:r>
+      <w:r>
+        <w:t xml:space="preserve"> status, On shelves, On selling, and </w:t>
+      </w:r>
+      <w:proofErr w:type="spellStart"/>
+      <w:r>
+        <w:t>selled</w:t>
+      </w:r>
+      <w:proofErr w:type="spellEnd"/>
+      <w:r>
+        <w:t xml:space="preserve">. </w:t>
+      </w:r>
+      <w:r>
+        <w:tab/>
+      </w:r>
+    </w:p>
+    <w:p>
+      <w:r>
+        <w:t>Build A on selling table</w:t>
+      </w:r>
+      <w:r>
+        <w:t>.</w:t>
+      </w:r>
+    </w:p>
+    <w:p>
+      <w:r>
+        <w:t>Consummate put, post, delete operations</w:t>
+      </w:r>
+    </w:p>
+    <w:p/>
+    <w:p>
+      <w:pPr>
+        <w:pStyle w:val="Title"/>
+      </w:pPr>
+      <w:r>
+        <w:t>H</w:t>
+      </w:r>
+      <w:r>
+        <w:rPr>
+          <w:rFonts w:hint="eastAsia"/>
+        </w:rPr>
+        <w:t>ome</w:t>
+      </w:r>
+      <w:r>
+        <w:t xml:space="preserve"> page relative operation</w:t>
+      </w:r>
+    </w:p>
+    <w:p>
+      <w:pPr>
+        <w:pStyle w:val="Heading1"/>
+      </w:pPr>
+      <w:r>
+        <w:t>Home</w:t>
+      </w:r>
+    </w:p>
+    <w:p>
+      <w:pPr>
+        <w:pStyle w:val="Heading2"/>
+        <w:ind w:firstLine="720"/>
+      </w:pPr>
+      <w:r>
+        <w:t>1, Link: “/home”</w:t>
+      </w:r>
+    </w:p>
+    <w:p>
+      <w:pPr>
+        <w:pStyle w:val="Heading3"/>
+      </w:pPr>
+      <w:r>
+        <w:tab/>
+      </w:r>
+      <w:r>
+        <w:tab/>
+        <w:t>Only include get rest request</w:t>
+      </w:r>
+    </w:p>
+    <w:p>
+      <w:pPr>
+        <w:pStyle w:val="Heading2"/>
+      </w:pPr>
+      <w:r>
+        <w:tab/>
+        <w:t>2, Three dynamic slides: Most welcomed products</w:t>
+      </w:r>
+    </w:p>
+    <w:p>
+      <w:pPr>
+        <w:pStyle w:val="Heading3"/>
+      </w:pPr>
+      <w:r>
+        <w:tab/>
+      </w:r>
+      <w:r>
+        <w:tab/>
+        <w:t xml:space="preserve">Put </w:t>
+      </w:r>
+      <w:r>
+        <w:t xml:space="preserve">products by </w:t>
+      </w:r>
+      <w:r>
+        <w:t>who is valuable to this company</w:t>
+      </w:r>
+    </w:p>
+    <w:p>
+      <w:pPr>
+        <w:pStyle w:val="Heading2"/>
+      </w:pPr>
+      <w:r>
+        <w:tab/>
+        <w:t>3, Other: Prime List</w:t>
+      </w:r>
+    </w:p>
+    <w:p>
+      <w:r>
+        <w:tab/>
+      </w:r>
+      <w:r>
+        <w:tab/>
+      </w:r>
+    </w:p>
+    <w:p>
+      <w:pPr>
+        <w:pStyle w:val="Heading2"/>
+      </w:pPr>
+      <w:r>
+        <w:lastRenderedPageBreak/>
+        <w:tab/>
+        <w:t>4, Top list: recently upload product</w:t>
+      </w:r>
+    </w:p>
+    <w:p>
+      <w:pPr>
+        <w:pStyle w:val="Heading3"/>
+        <w:ind w:left="1440"/>
+      </w:pPr>
+      <w:r>
+        <w:t xml:space="preserve">Get data from product </w:t>
+      </w:r>
+      <w:proofErr w:type="gramStart"/>
+      <w:r>
+        <w:t>controller( sort</w:t>
+      </w:r>
+      <w:proofErr w:type="gramEnd"/>
+      <w:r>
+        <w:t xml:space="preserve"> by </w:t>
+      </w:r>
+      <w:r>
+        <w:t>lasted visit time</w:t>
+      </w:r>
+      <w:r>
+        <w:t>)</w:t>
+      </w:r>
+      <w:r>
+        <w:t xml:space="preserve">: </w:t>
+      </w:r>
+      <w:proofErr w:type="spellStart"/>
+      <w:r>
+        <w:t>getAl</w:t>
+      </w:r>
+      <w:r>
+        <w:t>VisitHistory</w:t>
+      </w:r>
+      <w:proofErr w:type="spellEnd"/>
+      <w:r>
+        <w:t>()</w:t>
+      </w:r>
+      <w:r>
+        <w:t xml:space="preserve"> =&gt; </w:t>
+      </w:r>
+      <w:proofErr w:type="spellStart"/>
+      <w:r>
+        <w:t>getProductByIds</w:t>
+      </w:r>
+      <w:proofErr w:type="spellEnd"/>
+      <w:r>
+        <w:t>([])</w:t>
+      </w:r>
+    </w:p>
+    <w:p>
+      <w:pPr>
+        <w:pStyle w:val="Heading2"/>
+      </w:pPr>
+      <w:r>
+        <w:tab/>
+        <w:t>5, Most people view List: List the product which has most view times.</w:t>
+      </w:r>
+    </w:p>
+    <w:p>
+      <w:pPr>
+        <w:pStyle w:val="Heading3"/>
+        <w:ind w:left="1440"/>
+        <w:rPr>
+          <w:b/>
+          <w:color w:val="FF0000"/>
+        </w:rPr>
+      </w:pPr>
+      <w:r>
+        <w:t xml:space="preserve">1, Get data from </w:t>
+      </w:r>
+      <w:proofErr w:type="spellStart"/>
+      <w:r>
+        <w:t>view_history</w:t>
+      </w:r>
+      <w:proofErr w:type="spellEnd"/>
+      <w:r>
+        <w:t xml:space="preserve"> </w:t>
+      </w:r>
+      <w:proofErr w:type="gramStart"/>
+      <w:r>
+        <w:t>table( sort</w:t>
+      </w:r>
+      <w:proofErr w:type="gramEnd"/>
+      <w:r>
+        <w:t xml:space="preserve"> by view times) =&gt; </w:t>
+      </w:r>
+      <w:proofErr w:type="spellStart"/>
+      <w:r>
+        <w:t>getProductByIds</w:t>
+      </w:r>
+      <w:proofErr w:type="spellEnd"/>
+      <w:r>
+        <w:t xml:space="preserve">([]) </w:t>
+      </w:r>
+      <w:r>
+        <w:rPr>
+          <w:b/>
+          <w:color w:val="FF0000"/>
+        </w:rPr>
+        <w:t>Expect can get all products which id is in the array.</w:t>
+      </w:r>
+    </w:p>
+    <w:p>
+      <w:pPr>
+        <w:pStyle w:val="Heading3"/>
+      </w:pPr>
+      <w:r>
+        <w:tab/>
+      </w:r>
+      <w:r>
+        <w:tab/>
+      </w:r>
+    </w:p>
+    <w:p>
+      <w:pPr>
+        <w:pStyle w:val="Heading1"/>
+      </w:pPr>
+      <w:proofErr w:type="spellStart"/>
+      <w:r>
+        <w:t>Product</w:t>
+      </w:r>
+      <w:r>
+        <w:t>Page</w:t>
+      </w:r>
+      <w:proofErr w:type="spellEnd"/>
+    </w:p>
+    <w:p>
+      <w:pPr>
+        <w:pStyle w:val="Heading2"/>
+      </w:pPr>
+      <w:r>
+        <w:tab/>
+        <w:t>1, Link: “/products”</w:t>
+      </w:r>
+    </w:p>
+    <w:p>
+      <w:pPr>
+        <w:pStyle w:val="Heading2"/>
+      </w:pPr>
+      <w:r>
+        <w:tab/>
+        <w:t>2, Filter:</w:t>
+      </w:r>
+    </w:p>
+    <w:p>
+      <w:pPr>
+        <w:pStyle w:val="Heading3"/>
+      </w:pPr>
+      <w:r>
+        <w:tab/>
+      </w:r>
+      <w:r>
+        <w:tab/>
+        <w:t xml:space="preserve">Type: phone, computer, furniture </w:t>
+      </w:r>
+      <w:proofErr w:type="spellStart"/>
+      <w:r>
+        <w:t>etc</w:t>
+      </w:r>
+      <w:proofErr w:type="spellEnd"/>
+      <w:r>
+        <w:t xml:space="preserve">, </w:t>
+      </w:r>
+      <w:proofErr w:type="spellStart"/>
+      <w:proofErr w:type="gramStart"/>
+      <w:r>
+        <w:t>product.getAllByType</w:t>
+      </w:r>
+      <w:proofErr w:type="spellEnd"/>
+      <w:proofErr w:type="gramEnd"/>
+      <w:r>
+        <w:t>()</w:t>
+      </w:r>
+    </w:p>
+    <w:p>
+      <w:pPr>
+        <w:pStyle w:val="Heading3"/>
+      </w:pPr>
+      <w:r>
+        <w:tab/>
+      </w:r>
+      <w:r>
+        <w:tab/>
+        <w:t xml:space="preserve">Date: sort by products date. </w:t>
+      </w:r>
+      <w:proofErr w:type="spellStart"/>
+      <w:r>
+        <w:t>OnShelves</w:t>
+      </w:r>
+      <w:proofErr w:type="spellEnd"/>
+      <w:r>
+        <w:t xml:space="preserve">. Date =&gt; pass id =&gt; </w:t>
+      </w:r>
+      <w:proofErr w:type="spellStart"/>
+      <w:proofErr w:type="gramStart"/>
+      <w:r>
+        <w:t>product.getAllByIdIn</w:t>
+      </w:r>
+      <w:proofErr w:type="spellEnd"/>
+      <w:proofErr w:type="gramEnd"/>
+      <w:r>
+        <w:t>()</w:t>
+      </w:r>
+    </w:p>
+    <w:p>
+      <w:pPr>
+        <w:pStyle w:val="Heading3"/>
+      </w:pPr>
+      <w:r>
+        <w:tab/>
+      </w:r>
+      <w:r>
+        <w:tab/>
+        <w:t>Location</w:t>
+      </w:r>
+      <w:r>
+        <w:rPr>
+          <w:rFonts w:hint="eastAsia"/>
+        </w:rPr>
+        <w:t>:</w:t>
+      </w:r>
+      <w:r>
+        <w:t xml:space="preserve"> Google map </w:t>
+      </w:r>
+      <w:proofErr w:type="spellStart"/>
+      <w:r>
+        <w:t>api</w:t>
+      </w:r>
+      <w:proofErr w:type="spellEnd"/>
+      <w:r>
+        <w:t xml:space="preserve"> =&gt; </w:t>
+      </w:r>
+      <w:proofErr w:type="spellStart"/>
+      <w:r>
+        <w:t>OnShelves</w:t>
+      </w:r>
+      <w:proofErr w:type="spellEnd"/>
+      <w:r>
+        <w:t xml:space="preserve"> =&gt; </w:t>
+      </w:r>
+      <w:proofErr w:type="spellStart"/>
+      <w:r>
+        <w:t>userid</w:t>
+      </w:r>
+      <w:proofErr w:type="spellEnd"/>
+      <w:r>
+        <w:t xml:space="preserve"> =&gt;</w:t>
+      </w:r>
+      <w:proofErr w:type="spellStart"/>
+      <w:r>
+        <w:t>userAddress</w:t>
+      </w:r>
+      <w:proofErr w:type="spellEnd"/>
+    </w:p>
+    <w:p>
+      <w:pPr>
+        <w:pStyle w:val="Heading3"/>
+      </w:pPr>
+      <w:r>
+        <w:tab/>
+      </w:r>
+      <w:r>
+        <w:tab/>
+      </w:r>
+      <w:r>
+        <w:tab/>
+      </w:r>
+      <w:r>
+        <w:tab/>
+      </w:r>
+      <w:r>
+        <w:tab/>
+      </w:r>
+      <w:r>
+        <w:tab/>
+      </w:r>
+      <w:r>
+        <w:tab/>
+        <w:t xml:space="preserve">productid =&gt; </w:t>
+      </w:r>
+      <w:proofErr w:type="spellStart"/>
+      <w:proofErr w:type="gramStart"/>
+      <w:r>
+        <w:t>product.getAllByIdIn</w:t>
+      </w:r>
+      <w:proofErr w:type="spellEnd"/>
+      <w:proofErr w:type="gramEnd"/>
+      <w:r>
+        <w:t>();</w:t>
+      </w:r>
+    </w:p>
+    <w:p>
+      <w:pPr>
+        <w:pStyle w:val="Heading2"/>
+      </w:pPr>
+      <w:r>
+        <w:tab/>
+        <w:t>3, Biding</w:t>
+      </w:r>
+      <w:r>
+        <w:t>/</w:t>
+      </w:r>
+      <w:proofErr w:type="spellStart"/>
+      <w:r>
+        <w:t>Saling</w:t>
+      </w:r>
+      <w:proofErr w:type="spellEnd"/>
+      <w:r>
+        <w:t>:</w:t>
+      </w:r>
+    </w:p>
+    <w:p>
+      <w:pPr>
+        <w:pStyle w:val="Heading3"/>
+      </w:pPr>
+      <w:r>
+        <w:tab/>
+      </w:r>
+      <w:r>
+        <w:tab/>
+      </w:r>
+      <w:proofErr w:type="spellStart"/>
+      <w:r>
+        <w:t>OnShelves</w:t>
+      </w:r>
+      <w:proofErr w:type="spellEnd"/>
+      <w:r>
+        <w:t xml:space="preserve"> Type </w:t>
+      </w:r>
+    </w:p>
+    <w:p>
+      <w:pPr>
+        <w:pStyle w:val="Heading2"/>
+      </w:pPr>
+      <w:r>
+        <w:tab/>
+        <w:t>4, Top list</w:t>
+      </w:r>
+    </w:p>
+    <w:p>
+      <w:pPr>
+        <w:pStyle w:val="Heading3"/>
+      </w:pPr>
+      <w:r>
+        <w:tab/>
+      </w:r>
+      <w:r>
+        <w:tab/>
+      </w:r>
+      <w:proofErr w:type="spellStart"/>
+      <w:r>
+        <w:t>OnShelves</w:t>
+      </w:r>
+      <w:proofErr w:type="spellEnd"/>
+      <w:r>
+        <w:t xml:space="preserve"> sort by </w:t>
+      </w:r>
+      <w:proofErr w:type="gramStart"/>
+      <w:r>
+        <w:t>date</w:t>
+      </w:r>
+      <w:r>
+        <w:t>( Angular</w:t>
+      </w:r>
+      <w:proofErr w:type="gramEnd"/>
+      <w:r>
+        <w:t xml:space="preserve"> Pipe)</w:t>
+      </w:r>
+    </w:p>
+    <w:p/>
+    <w:p>
+      <w:pPr>
+        <w:pStyle w:val="Heading1"/>
+      </w:pPr>
+      <w:proofErr w:type="spellStart"/>
+      <w:r>
+        <w:t>ProductDetailPage</w:t>
+      </w:r>
+      <w:proofErr w:type="spellEnd"/>
+    </w:p>
+    <w:p>
+      <w:pPr>
+        <w:pStyle w:val="Heading2"/>
+      </w:pPr>
+      <w:r>
+        <w:tab/>
+        <w:t>1, Link: “/products-detail{id}”</w:t>
+      </w:r>
+    </w:p>
+    <w:p>
+      <w:pPr>
+        <w:pStyle w:val="Heading2"/>
+      </w:pPr>
+      <w:r>
+        <w:tab/>
+        <w:t xml:space="preserve">2, Image/detail list: </w:t>
+      </w:r>
+      <w:proofErr w:type="spellStart"/>
+      <w:proofErr w:type="gramStart"/>
+      <w:r>
+        <w:t>product.getAllProducts</w:t>
+      </w:r>
+      <w:proofErr w:type="spellEnd"/>
+      <w:proofErr w:type="gramEnd"/>
+      <w:r>
+        <w:t>()</w:t>
+      </w:r>
+    </w:p>
+    <w:p>
+      <w:pPr>
+        <w:pStyle w:val="Heading2"/>
+      </w:pPr>
+      <w:r>
+        <w:tab/>
+        <w:t xml:space="preserve">3, Bid/Bargain: Judge by on _shelves type. </w:t>
+      </w:r>
+    </w:p>
+    <w:p>
+      <w:pPr>
+        <w:pStyle w:val="Heading3"/>
+      </w:pPr>
+      <w:r>
+        <w:tab/>
+      </w:r>
+      <w:r>
+        <w:tab/>
+        <w:t xml:space="preserve">Click =&gt; save </w:t>
+      </w:r>
+      <w:proofErr w:type="spellStart"/>
+      <w:r>
+        <w:t>UserId</w:t>
+      </w:r>
+      <w:proofErr w:type="spellEnd"/>
+      <w:r>
+        <w:t xml:space="preserve"> + productid in Operations History ====Wait for seller reaction</w:t>
+      </w:r>
+    </w:p>
+    <w:p/>
+    <w:p>
+      <w:pPr>
+        <w:pStyle w:val="Heading1"/>
+      </w:pPr>
+      <w:proofErr w:type="spellStart"/>
+      <w:r>
+        <w:lastRenderedPageBreak/>
+        <w:t>AdminPage</w:t>
+      </w:r>
+      <w:proofErr w:type="spellEnd"/>
+    </w:p>
+    <w:p>
+      <w:pPr>
+        <w:pStyle w:val="Heading2"/>
+      </w:pPr>
+      <w:r>
+        <w:tab/>
+        <w:t>1, Link:”/admin”</w:t>
+      </w:r>
+    </w:p>
+    <w:p>
+      <w:pPr>
+        <w:pStyle w:val="Heading2"/>
+      </w:pPr>
+      <w:r>
+        <w:tab/>
+        <w:t xml:space="preserve">2, </w:t>
+      </w:r>
+      <w:r>
+        <w:t xml:space="preserve">Products: </w:t>
+      </w:r>
+      <w:proofErr w:type="spellStart"/>
+      <w:proofErr w:type="gramStart"/>
+      <w:r>
+        <w:t>product.getAllProducts</w:t>
+      </w:r>
+      <w:proofErr w:type="spellEnd"/>
+      <w:proofErr w:type="gramEnd"/>
+      <w:r>
+        <w:t>()</w:t>
+      </w:r>
+    </w:p>
+    <w:p>
+      <w:pPr>
+        <w:pStyle w:val="Heading2"/>
+      </w:pPr>
+      <w:r>
+        <w:tab/>
+        <w:t xml:space="preserve">3, Users: </w:t>
+      </w:r>
+      <w:proofErr w:type="spellStart"/>
+      <w:proofErr w:type="gramStart"/>
+      <w:r>
+        <w:t>user.getAllUsers</w:t>
+      </w:r>
+      <w:proofErr w:type="spellEnd"/>
+      <w:proofErr w:type="gramEnd"/>
+      <w:r>
+        <w:t>()</w:t>
+      </w:r>
+      <w:r>
+        <w:t xml:space="preserve"> calculate the length which is the sum</w:t>
+      </w:r>
+    </w:p>
+    <w:p>
+      <w:pPr>
+        <w:pStyle w:val="Heading2"/>
+      </w:pPr>
+    </w:p>
+    <w:p>
+      <w:pPr>
+        <w:pStyle w:val="Heading1"/>
+      </w:pPr>
+      <w:proofErr w:type="spellStart"/>
+      <w:r>
+        <w:t>UserProfilePage</w:t>
+      </w:r>
+      <w:proofErr w:type="spellEnd"/>
+    </w:p>
+    <w:p>
+      <w:pPr>
+        <w:pStyle w:val="Heading2"/>
+      </w:pPr>
+      <w:r>
+        <w:tab/>
+        <w:t>1, Link: “/users”</w:t>
+      </w:r>
+    </w:p>
+    <w:p>
+      <w:pPr>
+        <w:pStyle w:val="Heading2"/>
+      </w:pPr>
+      <w:r>
+        <w:tab/>
+        <w:t xml:space="preserve">2, upload products: </w:t>
+      </w:r>
+      <w:proofErr w:type="spellStart"/>
+      <w:proofErr w:type="gramStart"/>
+      <w:r>
+        <w:t>product.addProduct</w:t>
+      </w:r>
+      <w:proofErr w:type="spellEnd"/>
+      <w:proofErr w:type="gramEnd"/>
+      <w:r>
+        <w:t>()</w:t>
+      </w:r>
+    </w:p>
+    <w:p>
+      <w:pPr>
+        <w:pStyle w:val="Heading3"/>
+      </w:pPr>
+      <w:r>
+        <w:tab/>
+      </w:r>
+      <w:r>
+        <w:tab/>
+        <w:t xml:space="preserve">Upload images: </w:t>
+      </w:r>
+      <w:proofErr w:type="spellStart"/>
+      <w:r>
+        <w:t>productImage.addImage</w:t>
+      </w:r>
+      <w:proofErr w:type="spellEnd"/>
+      <w:r>
+        <w:t>(</w:t>
+      </w:r>
+      <w:r>
+        <w:t>List&lt;</w:t>
+      </w:r>
+      <w:proofErr w:type="spellStart"/>
+      <w:r>
+        <w:t>ProductImages</w:t>
+      </w:r>
+      <w:proofErr w:type="spellEnd"/>
+      <w:r>
+        <w:t>&gt;</w:t>
+      </w:r>
+      <w:r>
+        <w:t>);</w:t>
+      </w:r>
+    </w:p>
+    <w:p>
+      <w:pPr>
+        <w:pStyle w:val="Heading3"/>
+      </w:pPr>
+      <w:r>
+        <w:tab/>
+      </w:r>
+      <w:r>
+        <w:tab/>
+        <w:t xml:space="preserve">Upload </w:t>
+      </w:r>
+      <w:proofErr w:type="spellStart"/>
+      <w:r>
+        <w:t>onshelves</w:t>
+      </w:r>
+      <w:proofErr w:type="spellEnd"/>
+      <w:r>
+        <w:t>: onshelves.addProduct(onShelvesProduct);</w:t>
+      </w:r>
       <w:bookmarkStart w:id="0" w:name="_GoBack"/>
       <w:bookmarkEnd w:id="0"/>
     </w:p>
+    <w:p>
+      <w:r>
+        <w:tab/>
+      </w:r>
+    </w:p>
+    <w:p>
+      <w:r>
+        <w:tab/>
+      </w:r>
+    </w:p>
+    <w:p/>
     <w:sectPr>
       <w:pgSz w:w="12240" w:h="15840"/>
       <w:pgMar w:top="1440" w:right="1440" w:bottom="1440" w:left="1440" w:header="720" w:footer="720" w:gutter="0"/>
@@ -509,6 +1260,71 @@
     <w:name w:val="Normal"/>
     <w:qFormat/>
   </w:style>
+  <w:style w:type="paragraph" w:styleId="Heading1">
+    <w:name w:val="heading 1"/>
+    <w:basedOn w:val="Normal"/>
+    <w:next w:val="Normal"/>
+    <w:link w:val="Heading1Char"/>
+    <w:uiPriority w:val="9"/>
+    <w:qFormat/>
+    <w:rsid w:val="006E3ADC"/>
+    <w:pPr>
+      <w:keepNext/>
+      <w:keepLines/>
+      <w:spacing w:before="240" w:after="0"/>
+      <w:outlineLvl w:val="0"/>
+    </w:pPr>
+    <w:rPr>
+      <w:rFonts w:asciiTheme="majorHAnsi" w:eastAsiaTheme="majorEastAsia" w:hAnsiTheme="majorHAnsi" w:cstheme="majorBidi"/>
+      <w:color w:val="2F5496" w:themeColor="accent1" w:themeShade="BF"/>
+      <w:sz w:val="32"/>
+      <w:szCs w:val="32"/>
+    </w:rPr>
+  </w:style>
+  <w:style w:type="paragraph" w:styleId="Heading2">
+    <w:name w:val="heading 2"/>
+    <w:basedOn w:val="Normal"/>
+    <w:next w:val="Normal"/>
+    <w:link w:val="Heading2Char"/>
+    <w:uiPriority w:val="9"/>
+    <w:unhideWhenUsed/>
+    <w:qFormat/>
+    <w:rsid w:val="006E3ADC"/>
+    <w:pPr>
+      <w:keepNext/>
+      <w:keepLines/>
+      <w:spacing w:before="40" w:after="0"/>
+      <w:outlineLvl w:val="1"/>
+    </w:pPr>
+    <w:rPr>
+      <w:rFonts w:asciiTheme="majorHAnsi" w:eastAsiaTheme="majorEastAsia" w:hAnsiTheme="majorHAnsi" w:cstheme="majorBidi"/>
+      <w:color w:val="2F5496" w:themeColor="accent1" w:themeShade="BF"/>
+      <w:sz w:val="26"/>
+      <w:szCs w:val="26"/>
+    </w:rPr>
+  </w:style>
+  <w:style w:type="paragraph" w:styleId="Heading3">
+    <w:name w:val="heading 3"/>
+    <w:basedOn w:val="Normal"/>
+    <w:next w:val="Normal"/>
+    <w:link w:val="Heading3Char"/>
+    <w:uiPriority w:val="9"/>
+    <w:unhideWhenUsed/>
+    <w:qFormat/>
+    <w:rsid w:val="006E3ADC"/>
+    <w:pPr>
+      <w:keepNext/>
+      <w:keepLines/>
+      <w:spacing w:before="40" w:after="0"/>
+      <w:outlineLvl w:val="2"/>
+    </w:pPr>
+    <w:rPr>
+      <w:rFonts w:asciiTheme="majorHAnsi" w:eastAsiaTheme="majorEastAsia" w:hAnsiTheme="majorHAnsi" w:cstheme="majorBidi"/>
+      <w:color w:val="1F3763" w:themeColor="accent1" w:themeShade="7F"/>
+      <w:sz w:val="24"/>
+      <w:szCs w:val="24"/>
+    </w:rPr>
+  </w:style>
   <w:style w:type="character" w:default="1" w:styleId="DefaultParagraphFont">
     <w:name w:val="Default Paragraph Font"/>
     <w:uiPriority w:val="1"/>
@@ -535,6 +1351,108 @@
     <w:uiPriority w:val="99"/>
     <w:semiHidden/>
     <w:unhideWhenUsed/>
+  </w:style>
+  <w:style w:type="paragraph" w:styleId="Title">
+    <w:name w:val="Title"/>
+    <w:basedOn w:val="Normal"/>
+    <w:next w:val="Normal"/>
+    <w:link w:val="TitleChar"/>
+    <w:uiPriority w:val="10"/>
+    <w:qFormat/>
+    <w:rsid w:val="006E3ADC"/>
+    <w:pPr>
+      <w:spacing w:after="0" w:line="240" w:lineRule="auto"/>
+      <w:contextualSpacing/>
+    </w:pPr>
+    <w:rPr>
+      <w:rFonts w:asciiTheme="majorHAnsi" w:eastAsiaTheme="majorEastAsia" w:hAnsiTheme="majorHAnsi" w:cstheme="majorBidi"/>
+      <w:spacing w:val="-10"/>
+      <w:kern w:val="28"/>
+      <w:sz w:val="56"/>
+      <w:szCs w:val="56"/>
+    </w:rPr>
+  </w:style>
+  <w:style w:type="character" w:customStyle="1" w:styleId="TitleChar">
+    <w:name w:val="Title Char"/>
+    <w:basedOn w:val="DefaultParagraphFont"/>
+    <w:link w:val="Title"/>
+    <w:uiPriority w:val="10"/>
+    <w:rsid w:val="006E3ADC"/>
+    <w:rPr>
+      <w:rFonts w:asciiTheme="majorHAnsi" w:eastAsiaTheme="majorEastAsia" w:hAnsiTheme="majorHAnsi" w:cstheme="majorBidi"/>
+      <w:spacing w:val="-10"/>
+      <w:kern w:val="28"/>
+      <w:sz w:val="56"/>
+      <w:szCs w:val="56"/>
+    </w:rPr>
+  </w:style>
+  <w:style w:type="character" w:customStyle="1" w:styleId="Heading2Char">
+    <w:name w:val="Heading 2 Char"/>
+    <w:basedOn w:val="DefaultParagraphFont"/>
+    <w:link w:val="Heading2"/>
+    <w:uiPriority w:val="9"/>
+    <w:rsid w:val="006E3ADC"/>
+    <w:rPr>
+      <w:rFonts w:asciiTheme="majorHAnsi" w:eastAsiaTheme="majorEastAsia" w:hAnsiTheme="majorHAnsi" w:cstheme="majorBidi"/>
+      <w:color w:val="2F5496" w:themeColor="accent1" w:themeShade="BF"/>
+      <w:sz w:val="26"/>
+      <w:szCs w:val="26"/>
+    </w:rPr>
+  </w:style>
+  <w:style w:type="paragraph" w:styleId="Subtitle">
+    <w:name w:val="Subtitle"/>
+    <w:basedOn w:val="Normal"/>
+    <w:next w:val="Normal"/>
+    <w:link w:val="SubtitleChar"/>
+    <w:uiPriority w:val="11"/>
+    <w:qFormat/>
+    <w:rsid w:val="006E3ADC"/>
+    <w:pPr>
+      <w:numPr>
+        <w:ilvl w:val="1"/>
+      </w:numPr>
+    </w:pPr>
+    <w:rPr>
+      <w:color w:val="5A5A5A" w:themeColor="text1" w:themeTint="A5"/>
+      <w:spacing w:val="15"/>
+    </w:rPr>
+  </w:style>
+  <w:style w:type="character" w:customStyle="1" w:styleId="SubtitleChar">
+    <w:name w:val="Subtitle Char"/>
+    <w:basedOn w:val="DefaultParagraphFont"/>
+    <w:link w:val="Subtitle"/>
+    <w:uiPriority w:val="11"/>
+    <w:rsid w:val="006E3ADC"/>
+    <w:rPr>
+      <w:color w:val="5A5A5A" w:themeColor="text1" w:themeTint="A5"/>
+      <w:spacing w:val="15"/>
+    </w:rPr>
+  </w:style>
+  <w:style w:type="character" w:customStyle="1" w:styleId="Heading1Char">
+    <w:name w:val="Heading 1 Char"/>
+    <w:basedOn w:val="DefaultParagraphFont"/>
+    <w:link w:val="Heading1"/>
+    <w:uiPriority w:val="9"/>
+    <w:rsid w:val="006E3ADC"/>
+    <w:rPr>
+      <w:rFonts w:asciiTheme="majorHAnsi" w:eastAsiaTheme="majorEastAsia" w:hAnsiTheme="majorHAnsi" w:cstheme="majorBidi"/>
+      <w:color w:val="2F5496" w:themeColor="accent1" w:themeShade="BF"/>
+      <w:sz w:val="32"/>
+      <w:szCs w:val="32"/>
+    </w:rPr>
+  </w:style>
+  <w:style w:type="character" w:customStyle="1" w:styleId="Heading3Char">
+    <w:name w:val="Heading 3 Char"/>
+    <w:basedOn w:val="DefaultParagraphFont"/>
+    <w:link w:val="Heading3"/>
+    <w:uiPriority w:val="9"/>
+    <w:rsid w:val="006E3ADC"/>
+    <w:rPr>
+      <w:rFonts w:asciiTheme="majorHAnsi" w:eastAsiaTheme="majorEastAsia" w:hAnsiTheme="majorHAnsi" w:cstheme="majorBidi"/>
+      <w:color w:val="1F3763" w:themeColor="accent1" w:themeShade="7F"/>
+      <w:sz w:val="24"/>
+      <w:szCs w:val="24"/>
+    </w:rPr>
   </w:style>
 </w:styles>
 </file>
@@ -832,4 +1750,16 @@
     </a:ext>
   </a:extLst>
 </a:theme>
+</file>
+
+<file path=customXml/item1.xml><?xml version="1.0" encoding="utf-8"?>
+<b:Sources xmlns:b="http://schemas.openxmlformats.org/officeDocument/2006/bibliography" xmlns="http://schemas.openxmlformats.org/officeDocument/2006/bibliography" SelectedStyle="\APASixthEditionOfficeOnline.xsl" StyleName="APA" Version="6"/>
+</file>
+
+<file path=customXml/itemProps1.xml><?xml version="1.0" encoding="utf-8"?>
+<ds:datastoreItem xmlns:ds="http://schemas.openxmlformats.org/officeDocument/2006/customXml" ds:itemID="{3A658D38-B385-4952-8790-2D4DC5817C82}">
+  <ds:schemaRefs>
+    <ds:schemaRef ds:uri="http://schemas.openxmlformats.org/officeDocument/2006/bibliography"/>
+  </ds:schemaRefs>
+</ds:datastoreItem>
 </file>
</xml_diff>